<commit_message>
finalizacion de la aplicacion para crear una empresa
</commit_message>
<xml_diff>
--- a/MODULO_2/programacion orientada a objetos.docx
+++ b/MODULO_2/programacion orientada a objetos.docx
@@ -429,6 +429,9 @@
     </w:p>
     <w:p>
       <w:r>
+        <w:rPr>
+          <w:noProof/>
+        </w:rPr>
         <w:lastRenderedPageBreak/>
         <w:drawing>
           <wp:inline distT="0" distB="0" distL="0" distR="0" wp14:anchorId="00B187AC" wp14:editId="35AE8CFA">
@@ -469,6 +472,9 @@
     </w:p>
     <w:p>
       <w:r>
+        <w:rPr>
+          <w:noProof/>
+        </w:rPr>
         <w:drawing>
           <wp:inline distT="0" distB="0" distL="0" distR="0" wp14:anchorId="0063B8DA" wp14:editId="0DADC02A">
             <wp:extent cx="5612130" cy="2827020"/>
@@ -508,6 +514,9 @@
     </w:p>
     <w:p>
       <w:r>
+        <w:rPr>
+          <w:noProof/>
+        </w:rPr>
         <w:drawing>
           <wp:inline distT="0" distB="0" distL="0" distR="0" wp14:anchorId="23576E28" wp14:editId="6C29B2A5">
             <wp:extent cx="4467849" cy="1238423"/>
@@ -547,6 +556,9 @@
     </w:p>
     <w:p>
       <w:r>
+        <w:rPr>
+          <w:noProof/>
+        </w:rPr>
         <w:lastRenderedPageBreak/>
         <w:drawing>
           <wp:inline distT="0" distB="0" distL="0" distR="0" wp14:anchorId="224CEBF8" wp14:editId="7C05440F">
@@ -587,6 +599,9 @@
     </w:p>
     <w:p>
       <w:r>
+        <w:rPr>
+          <w:noProof/>
+        </w:rPr>
         <w:drawing>
           <wp:inline distT="0" distB="0" distL="0" distR="0" wp14:anchorId="565F7BE5" wp14:editId="4B53D005">
             <wp:extent cx="5612130" cy="1070610"/>
@@ -626,6 +641,9 @@
     </w:p>
     <w:p>
       <w:r>
+        <w:rPr>
+          <w:noProof/>
+        </w:rPr>
         <w:drawing>
           <wp:inline distT="0" distB="0" distL="0" distR="0" wp14:anchorId="44289224" wp14:editId="1B023AE4">
             <wp:extent cx="5612130" cy="2233295"/>
@@ -665,7 +683,9 @@
     </w:p>
     <w:p>
       <w:r>
-        <w:lastRenderedPageBreak/>
+        <w:rPr>
+          <w:noProof/>
+        </w:rPr>
         <w:drawing>
           <wp:inline distT="0" distB="0" distL="0" distR="0" wp14:anchorId="3AB82CFB" wp14:editId="4D818C28">
             <wp:extent cx="5612130" cy="1392555"/>
@@ -702,21 +722,63 @@
           </wp:inline>
         </w:drawing>
       </w:r>
+    </w:p>
+    <w:p/>
+    <w:p>
+      <w:r>
+        <w:drawing>
+          <wp:inline distT="0" distB="0" distL="0" distR="0" wp14:anchorId="78B73BC4" wp14:editId="5A06E161">
+            <wp:extent cx="5612130" cy="3303905"/>
+            <wp:effectExtent l="0" t="0" r="7620" b="0"/>
+            <wp:docPr id="616921583" name="Imagen 1"/>
+            <wp:cNvGraphicFramePr>
+              <a:graphicFrameLocks xmlns:a="http://schemas.openxmlformats.org/drawingml/2006/main" noChangeAspect="1"/>
+            </wp:cNvGraphicFramePr>
+            <a:graphic xmlns:a="http://schemas.openxmlformats.org/drawingml/2006/main">
+              <a:graphicData uri="http://schemas.openxmlformats.org/drawingml/2006/picture">
+                <pic:pic xmlns:pic="http://schemas.openxmlformats.org/drawingml/2006/picture">
+                  <pic:nvPicPr>
+                    <pic:cNvPr id="616921583" name=""/>
+                    <pic:cNvPicPr/>
+                  </pic:nvPicPr>
+                  <pic:blipFill>
+                    <a:blip r:embed="rId21"/>
+                    <a:stretch>
+                      <a:fillRect/>
+                    </a:stretch>
+                  </pic:blipFill>
+                  <pic:spPr>
+                    <a:xfrm>
+                      <a:off x="0" y="0"/>
+                      <a:ext cx="5612130" cy="3303905"/>
+                    </a:xfrm>
+                    <a:prstGeom prst="rect">
+                      <a:avLst/>
+                    </a:prstGeom>
+                  </pic:spPr>
+                </pic:pic>
+              </a:graphicData>
+            </a:graphic>
+          </wp:inline>
+        </w:drawing>
+      </w:r>
+    </w:p>
+    <w:p>
       <w:r>
         <w:rPr>
           <w:noProof/>
         </w:rPr>
         <w:drawing>
-          <wp:anchor distT="0" distB="0" distL="114300" distR="114300" simplePos="0" relativeHeight="251658240" behindDoc="0" locked="0" layoutInCell="1" allowOverlap="1" wp14:anchorId="53EE000C" wp14:editId="4624F6B8">
+          <wp:anchor distT="0" distB="0" distL="114300" distR="114300" simplePos="0" relativeHeight="251658240" behindDoc="0" locked="0" layoutInCell="1" allowOverlap="1" wp14:anchorId="53EE000C" wp14:editId="4BF6294F">
             <wp:simplePos x="0" y="0"/>
             <wp:positionH relativeFrom="column">
-              <wp:posOffset>-1833</wp:posOffset>
+              <wp:posOffset>8255</wp:posOffset>
             </wp:positionH>
             <wp:positionV relativeFrom="paragraph">
-              <wp:posOffset>-2971</wp:posOffset>
+              <wp:posOffset>283210</wp:posOffset>
             </wp:positionV>
-            <wp:extent cx="5420481" cy="2686425"/>
-            <wp:effectExtent l="0" t="0" r="0" b="0"/>
+            <wp:extent cx="5420360" cy="2686050"/>
+            <wp:effectExtent l="0" t="0" r="8890" b="0"/>
             <wp:wrapSquare wrapText="bothSides"/>
             <wp:docPr id="1848786768" name="Imagen 1"/>
             <wp:cNvGraphicFramePr>
@@ -730,7 +792,7 @@
                     <pic:cNvPicPr/>
                   </pic:nvPicPr>
                   <pic:blipFill>
-                    <a:blip r:embed="rId21">
+                    <a:blip r:embed="rId22">
                       <a:extLst>
                         <a:ext uri="{28A0092B-C50C-407E-A947-70E740481C1C}">
                           <a14:useLocalDpi xmlns:a14="http://schemas.microsoft.com/office/drawing/2010/main" val="0"/>
@@ -744,7 +806,7 @@
                   <pic:spPr>
                     <a:xfrm>
                       <a:off x="0" y="0"/>
-                      <a:ext cx="5420481" cy="2686425"/>
+                      <a:ext cx="5420360" cy="2686050"/>
                     </a:xfrm>
                     <a:prstGeom prst="rect">
                       <a:avLst/>
@@ -754,6 +816,46 @@
               </a:graphicData>
             </a:graphic>
           </wp:anchor>
+        </w:drawing>
+      </w:r>
+    </w:p>
+    <w:p/>
+    <w:p>
+      <w:r>
+        <w:drawing>
+          <wp:inline distT="0" distB="0" distL="0" distR="0" wp14:anchorId="071FC74F" wp14:editId="042C8933">
+            <wp:extent cx="5612130" cy="758825"/>
+            <wp:effectExtent l="0" t="0" r="7620" b="3175"/>
+            <wp:docPr id="1079983645" name="Imagen 1"/>
+            <wp:cNvGraphicFramePr>
+              <a:graphicFrameLocks xmlns:a="http://schemas.openxmlformats.org/drawingml/2006/main" noChangeAspect="1"/>
+            </wp:cNvGraphicFramePr>
+            <a:graphic xmlns:a="http://schemas.openxmlformats.org/drawingml/2006/main">
+              <a:graphicData uri="http://schemas.openxmlformats.org/drawingml/2006/picture">
+                <pic:pic xmlns:pic="http://schemas.openxmlformats.org/drawingml/2006/picture">
+                  <pic:nvPicPr>
+                    <pic:cNvPr id="1079983645" name=""/>
+                    <pic:cNvPicPr/>
+                  </pic:nvPicPr>
+                  <pic:blipFill>
+                    <a:blip r:embed="rId23"/>
+                    <a:stretch>
+                      <a:fillRect/>
+                    </a:stretch>
+                  </pic:blipFill>
+                  <pic:spPr>
+                    <a:xfrm>
+                      <a:off x="0" y="0"/>
+                      <a:ext cx="5612130" cy="758825"/>
+                    </a:xfrm>
+                    <a:prstGeom prst="rect">
+                      <a:avLst/>
+                    </a:prstGeom>
+                  </pic:spPr>
+                </pic:pic>
+              </a:graphicData>
+            </a:graphic>
+          </wp:inline>
         </w:drawing>
       </w:r>
     </w:p>

</xml_diff>